<commit_message>
add Requirements, use case descriptions and update project description
</commit_message>
<xml_diff>
--- a/Project/Grp33_final_pd.docx
+++ b/Project/Grp33_final_pd.docx
@@ -1603,7 +1603,7 @@
         <w:rPr>
           <w:lang w:val="en-GB"/>
         </w:rPr>
-        <w:t xml:space="preserve">will combine Unified Process for overall structure </w:t>
+        <w:t xml:space="preserve">will combine Unified Process </w:t>
       </w:r>
       <w:r>
         <w:rPr>
@@ -1615,14 +1615,34 @@
         <w:rPr>
           <w:lang w:val="en-GB"/>
         </w:rPr>
-        <w:t xml:space="preserve"> Kanban for day-to-day execution.</w:t>
+        <w:t xml:space="preserve"> Kanban</w:t>
       </w:r>
       <w:bookmarkStart w:id="8" w:name="_Toc167266133"/>
       <w:r>
         <w:rPr>
           <w:lang w:val="en-GB"/>
         </w:rPr>
-        <w:t xml:space="preserve"> Unified Process provides clear phases, Inception, Elaboration, Construction</w:t>
+        <w:t>. Kamban guides the day-to-day work with a simple board (Backlog, Ready, In Progress, Verify, Done) and tasks will be completed one at the time. Tasks will only be split further if they exceed the usual pattern of implement, check, note. Ceremonies will be kept minimal: a quick daily board check and a brief end -of -week not on what is done and what is next.</w:t>
+      </w:r>
+    </w:p>
+    <w:p>
+      <w:pPr>
+        <w:pStyle w:val="Brdtekst1"/>
+        <w:rPr>
+          <w:lang w:val="en-GB"/>
+        </w:rPr>
+      </w:pPr>
+      <w:r>
+        <w:rPr>
+          <w:lang w:val="en-GB"/>
+        </w:rPr>
+        <w:t xml:space="preserve">Unified Process will provide the overall structure and milestones: Inception (clarify scope/problems), Elaboration (use case diagram together with use case description and a domain model), Construction (build in small vertical slices with continuous checking), and Transition (polish, remaining documentation, hand-in). This combination keeps the project organized and </w:t>
+      </w:r>
+      <w:r>
+        <w:rPr>
+          <w:lang w:val="en-GB"/>
+        </w:rPr>
+        <w:t>predictable without heavy meetings or roles.</w:t>
       </w:r>
       <w:r>
         <w:br w:type="page"/>
@@ -2739,14 +2759,7 @@
             <w:noProof/>
             <w:lang w:val="da-DK"/>
           </w:rPr>
-          <w:t>1</w:t>
-        </w:r>
-        <w:r>
-          <w:rPr>
-            <w:noProof/>
-            <w:lang w:val="da-DK"/>
-          </w:rPr>
-          <w:t>1</w:t>
+          <w:t>11</w:t>
         </w:r>
         <w:r>
           <w:fldChar w:fldCharType="end"/>
@@ -5075,6 +5088,7 @@
   <w:style w:type="character" w:default="1" w:styleId="DefaultParagraphFont">
     <w:name w:val="Default Paragraph Font"/>
     <w:uiPriority w:val="1"/>
+    <w:semiHidden/>
     <w:unhideWhenUsed/>
   </w:style>
   <w:style w:type="table" w:default="1" w:styleId="TableNormal">
@@ -5885,33 +5899,75 @@
 </file>
 
 <file path=customXml/item1.xml><?xml version="1.0" encoding="utf-8"?>
-<ct:contentTypeSchema xmlns:ct="http://schemas.microsoft.com/office/2006/metadata/contentType" xmlns:ma="http://schemas.microsoft.com/office/2006/metadata/properties/metaAttributes" ct:_="" ma:_="" ma:contentTypeName="Dokument" ma:contentTypeID="0x0101009AAD82F1B4C2EE4AB7F2E05E744AEC40" ma:contentTypeVersion="17" ma:contentTypeDescription="Opret et nyt dokument." ma:contentTypeScope="" ma:versionID="602bd206a20b6b092909dcf91ac36978">
-  <xsd:schema xmlns:xsd="http://www.w3.org/2001/XMLSchema" xmlns:xs="http://www.w3.org/2001/XMLSchema" xmlns:p="http://schemas.microsoft.com/office/2006/metadata/properties" xmlns:ns3="6ca02495-8b62-47f1-9da0-435dec440309" xmlns:ns4="b856de41-ffe9-4ffb-a61e-828c3cd98991" targetNamespace="http://schemas.microsoft.com/office/2006/metadata/properties" ma:root="true" ma:fieldsID="4010509d191229fef63b08c9777d5975" ns3:_="" ns4:_="">
-    <xsd:import namespace="6ca02495-8b62-47f1-9da0-435dec440309"/>
-    <xsd:import namespace="b856de41-ffe9-4ffb-a61e-828c3cd98991"/>
+<p:properties xmlns:p="http://schemas.microsoft.com/office/2006/metadata/properties" xmlns:xsi="http://www.w3.org/2001/XMLSchema-instance" xmlns:pc="http://schemas.microsoft.com/office/infopath/2007/PartnerControls">
+  <documentManagement>
+    <_activity xmlns="9750baf7-fcf3-4f7a-b82f-a9f904572e35" xsi:nil="true"/>
+  </documentManagement>
+</p:properties>
+</file>
+
+<file path=customXml/item2.xml><?xml version="1.0" encoding="utf-8"?>
+<b:Sources xmlns:b="http://schemas.openxmlformats.org/officeDocument/2006/bibliography" xmlns="http://schemas.openxmlformats.org/officeDocument/2006/bibliography" SelectedStyle="\HarvardAnglia2008OfficeOnline.xsl" StyleName="Harvard - Anglia" Version="2008">
+  <b:Source>
+    <b:Tag>Nat</b:Tag>
+    <b:SourceType>Report</b:SourceType>
+    <b:Guid>{FD74F6E0-8365-42B9-812E-9E81F9564E6D}</b:Guid>
+    <b:Title>Scientific and Technical Reports -</b:Title>
+    <b:Author>
+      <b:Author>
+        <b:Corporate>NISO</b:Corporate>
+      </b:Author>
+    </b:Author>
+    <b:Year>2010</b:Year>
+    <b:Publisher>National Information Standards Oganization</b:Publisher>
+    <b:City>Baltimore</b:City>
+    <b:RefOrder>2</b:RefOrder>
+  </b:Source>
+  <b:Source>
+    <b:Tag>VIAon</b:Tag>
+    <b:SourceType>Report</b:SourceType>
+    <b:Guid>{A48F483B-3911-4639-89D6-9C11B74A3A53}</b:Guid>
+    <b:Title>Confidential Student Reports</b:Title>
+    <b:Year>in preparation</b:Year>
+    <b:Author>
+      <b:Author>
+        <b:NameList>
+          <b:Person>
+            <b:Last>VIA Engineering</b:Last>
+          </b:Person>
+        </b:NameList>
+      </b:Author>
+    </b:Author>
+    <b:RefOrder>1</b:RefOrder>
+  </b:Source>
+</b:Sources>
+</file>
+
+<file path=customXml/item3.xml><?xml version="1.0" encoding="utf-8"?>
+<?mso-contentType ?>
+<FormTemplates xmlns="http://schemas.microsoft.com/sharepoint/v3/contenttype/forms">
+  <Display>DocumentLibraryForm</Display>
+  <Edit>DocumentLibraryForm</Edit>
+  <New>DocumentLibraryForm</New>
+</FormTemplates>
+</file>
+
+<file path=customXml/item4.xml><?xml version="1.0" encoding="utf-8"?>
+<ct:contentTypeSchema xmlns:ct="http://schemas.microsoft.com/office/2006/metadata/contentType" xmlns:ma="http://schemas.microsoft.com/office/2006/metadata/properties/metaAttributes" ct:_="" ma:_="" ma:contentTypeName="Dokument" ma:contentTypeID="0x01010007CED4294C4A944A88CB590021F69750" ma:contentTypeVersion="6" ma:contentTypeDescription="Opret et nyt dokument." ma:contentTypeScope="" ma:versionID="21b7a254f5c57ac885d1c1f420cab55f">
+  <xsd:schema xmlns:xsd="http://www.w3.org/2001/XMLSchema" xmlns:xs="http://www.w3.org/2001/XMLSchema" xmlns:p="http://schemas.microsoft.com/office/2006/metadata/properties" xmlns:ns3="9750baf7-fcf3-4f7a-b82f-a9f904572e35" targetNamespace="http://schemas.microsoft.com/office/2006/metadata/properties" ma:root="true" ma:fieldsID="f03fb0e37f38c3315d523c46f6b303d9" ns3:_="">
+    <xsd:import namespace="9750baf7-fcf3-4f7a-b82f-a9f904572e35"/>
     <xsd:element name="properties">
       <xsd:complexType>
         <xsd:sequence>
           <xsd:element name="documentManagement">
             <xsd:complexType>
               <xsd:all>
-                <xsd:element ref="ns3:SharedWithUsers" minOccurs="0"/>
-                <xsd:element ref="ns3:SharedWithDetails" minOccurs="0"/>
-                <xsd:element ref="ns3:SharingHintHash" minOccurs="0"/>
-                <xsd:element ref="ns4:MediaServiceMetadata" minOccurs="0"/>
-                <xsd:element ref="ns4:MediaServiceFastMetadata" minOccurs="0"/>
-                <xsd:element ref="ns4:MediaServiceDateTaken" minOccurs="0"/>
-                <xsd:element ref="ns4:MediaServiceAutoTags" minOccurs="0"/>
-                <xsd:element ref="ns4:MediaServiceLocation" minOccurs="0"/>
-                <xsd:element ref="ns4:MediaServiceOCR" minOccurs="0"/>
-                <xsd:element ref="ns4:MediaServiceEventHashCode" minOccurs="0"/>
-                <xsd:element ref="ns4:MediaServiceGenerationTime" minOccurs="0"/>
-                <xsd:element ref="ns4:MediaServiceAutoKeyPoints" minOccurs="0"/>
-                <xsd:element ref="ns4:MediaServiceKeyPoints" minOccurs="0"/>
-                <xsd:element ref="ns4:MediaLengthInSeconds" minOccurs="0"/>
-                <xsd:element ref="ns4:_activity" minOccurs="0"/>
-                <xsd:element ref="ns4:MediaServiceObjectDetectorVersions" minOccurs="0"/>
-                <xsd:element ref="ns4:MediaServiceSystemTags" minOccurs="0"/>
+                <xsd:element ref="ns3:MediaServiceMetadata" minOccurs="0"/>
+                <xsd:element ref="ns3:MediaServiceFastMetadata" minOccurs="0"/>
+                <xsd:element ref="ns3:MediaServiceObjectDetectorVersions" minOccurs="0"/>
+                <xsd:element ref="ns3:MediaServiceSearchProperties" minOccurs="0"/>
+                <xsd:element ref="ns3:MediaServiceDateTaken" minOccurs="0"/>
+                <xsd:element ref="ns3:_activity" minOccurs="0"/>
               </xsd:all>
             </xsd:complexType>
           </xsd:element>
@@ -5919,114 +5975,35 @@
       </xsd:complexType>
     </xsd:element>
   </xsd:schema>
-  <xsd:schema xmlns:xsd="http://www.w3.org/2001/XMLSchema" xmlns:xs="http://www.w3.org/2001/XMLSchema" xmlns:dms="http://schemas.microsoft.com/office/2006/documentManagement/types" xmlns:pc="http://schemas.microsoft.com/office/infopath/2007/PartnerControls" targetNamespace="6ca02495-8b62-47f1-9da0-435dec440309" elementFormDefault="qualified">
+  <xsd:schema xmlns:xsd="http://www.w3.org/2001/XMLSchema" xmlns:xs="http://www.w3.org/2001/XMLSchema" xmlns:dms="http://schemas.microsoft.com/office/2006/documentManagement/types" xmlns:pc="http://schemas.microsoft.com/office/infopath/2007/PartnerControls" targetNamespace="9750baf7-fcf3-4f7a-b82f-a9f904572e35" elementFormDefault="qualified">
     <xsd:import namespace="http://schemas.microsoft.com/office/2006/documentManagement/types"/>
     <xsd:import namespace="http://schemas.microsoft.com/office/infopath/2007/PartnerControls"/>
-    <xsd:element name="SharedWithUsers" ma:index="8" nillable="true" ma:displayName="Delt med" ma:description="" ma:internalName="SharedWithUsers" ma:readOnly="true">
-      <xsd:complexType>
-        <xsd:complexContent>
-          <xsd:extension base="dms:UserMulti">
-            <xsd:sequence>
-              <xsd:element name="UserInfo" minOccurs="0" maxOccurs="unbounded">
-                <xsd:complexType>
-                  <xsd:sequence>
-                    <xsd:element name="DisplayName" type="xsd:string" minOccurs="0"/>
-                    <xsd:element name="AccountId" type="dms:UserId" minOccurs="0" nillable="true"/>
-                    <xsd:element name="AccountType" type="xsd:string" minOccurs="0"/>
-                  </xsd:sequence>
-                </xsd:complexType>
-              </xsd:element>
-            </xsd:sequence>
-          </xsd:extension>
-        </xsd:complexContent>
-      </xsd:complexType>
-    </xsd:element>
-    <xsd:element name="SharedWithDetails" ma:index="9" nillable="true" ma:displayName="Delt med detaljer" ma:description="" ma:internalName="SharedWithDetails" ma:readOnly="true">
+    <xsd:element name="MediaServiceMetadata" ma:index="8" nillable="true" ma:displayName="MediaServiceMetadata" ma:hidden="true" ma:internalName="MediaServiceMetadata" ma:readOnly="true">
       <xsd:simpleType>
-        <xsd:restriction base="dms:Note">
-          <xsd:maxLength value="255"/>
-        </xsd:restriction>
+        <xsd:restriction base="dms:Note"/>
       </xsd:simpleType>
     </xsd:element>
-    <xsd:element name="SharingHintHash" ma:index="10" nillable="true" ma:displayName="Hashværdi for deling" ma:description="" ma:hidden="true" ma:internalName="SharingHintHash" ma:readOnly="true">
+    <xsd:element name="MediaServiceFastMetadata" ma:index="9" nillable="true" ma:displayName="MediaServiceFastMetadata" ma:hidden="true" ma:internalName="MediaServiceFastMetadata" ma:readOnly="true">
+      <xsd:simpleType>
+        <xsd:restriction base="dms:Note"/>
+      </xsd:simpleType>
+    </xsd:element>
+    <xsd:element name="MediaServiceObjectDetectorVersions" ma:index="10" nillable="true" ma:displayName="MediaServiceObjectDetectorVersions" ma:hidden="true" ma:indexed="true" ma:internalName="MediaServiceObjectDetectorVersions" ma:readOnly="true">
       <xsd:simpleType>
         <xsd:restriction base="dms:Text"/>
       </xsd:simpleType>
     </xsd:element>
-  </xsd:schema>
-  <xsd:schema xmlns:xsd="http://www.w3.org/2001/XMLSchema" xmlns:xs="http://www.w3.org/2001/XMLSchema" xmlns:dms="http://schemas.microsoft.com/office/2006/documentManagement/types" xmlns:pc="http://schemas.microsoft.com/office/infopath/2007/PartnerControls" targetNamespace="b856de41-ffe9-4ffb-a61e-828c3cd98991" elementFormDefault="qualified">
-    <xsd:import namespace="http://schemas.microsoft.com/office/2006/documentManagement/types"/>
-    <xsd:import namespace="http://schemas.microsoft.com/office/infopath/2007/PartnerControls"/>
-    <xsd:element name="MediaServiceMetadata" ma:index="11" nillable="true" ma:displayName="MediaServiceMetadata" ma:description="" ma:hidden="true" ma:internalName="MediaServiceMetadata" ma:readOnly="true">
+    <xsd:element name="MediaServiceSearchProperties" ma:index="11" nillable="true" ma:displayName="MediaServiceSearchProperties" ma:hidden="true" ma:internalName="MediaServiceSearchProperties" ma:readOnly="true">
       <xsd:simpleType>
         <xsd:restriction base="dms:Note"/>
       </xsd:simpleType>
     </xsd:element>
-    <xsd:element name="MediaServiceFastMetadata" ma:index="12" nillable="true" ma:displayName="MediaServiceFastMetadata" ma:description="" ma:hidden="true" ma:internalName="MediaServiceFastMetadata" ma:readOnly="true">
-      <xsd:simpleType>
-        <xsd:restriction base="dms:Note"/>
-      </xsd:simpleType>
-    </xsd:element>
-    <xsd:element name="MediaServiceDateTaken" ma:index="13" nillable="true" ma:displayName="MediaServiceDateTaken" ma:description="" ma:hidden="true" ma:internalName="MediaServiceDateTaken" ma:readOnly="true">
+    <xsd:element name="MediaServiceDateTaken" ma:index="12" nillable="true" ma:displayName="MediaServiceDateTaken" ma:hidden="true" ma:indexed="true" ma:internalName="MediaServiceDateTaken" ma:readOnly="true">
       <xsd:simpleType>
         <xsd:restriction base="dms:Text"/>
       </xsd:simpleType>
     </xsd:element>
-    <xsd:element name="MediaServiceAutoTags" ma:index="14" nillable="true" ma:displayName="MediaServiceAutoTags" ma:description="" ma:internalName="MediaServiceAutoTags" ma:readOnly="true">
-      <xsd:simpleType>
-        <xsd:restriction base="dms:Text"/>
-      </xsd:simpleType>
-    </xsd:element>
-    <xsd:element name="MediaServiceLocation" ma:index="15" nillable="true" ma:displayName="MediaServiceLocation" ma:description="" ma:internalName="MediaServiceLocation" ma:readOnly="true">
-      <xsd:simpleType>
-        <xsd:restriction base="dms:Text"/>
-      </xsd:simpleType>
-    </xsd:element>
-    <xsd:element name="MediaServiceOCR" ma:index="16" nillable="true" ma:displayName="MediaServiceOCR" ma:internalName="MediaServiceOCR" ma:readOnly="true">
-      <xsd:simpleType>
-        <xsd:restriction base="dms:Note">
-          <xsd:maxLength value="255"/>
-        </xsd:restriction>
-      </xsd:simpleType>
-    </xsd:element>
-    <xsd:element name="MediaServiceEventHashCode" ma:index="17" nillable="true" ma:displayName="MediaServiceEventHashCode" ma:hidden="true" ma:internalName="MediaServiceEventHashCode" ma:readOnly="true">
-      <xsd:simpleType>
-        <xsd:restriction base="dms:Text"/>
-      </xsd:simpleType>
-    </xsd:element>
-    <xsd:element name="MediaServiceGenerationTime" ma:index="18" nillable="true" ma:displayName="MediaServiceGenerationTime" ma:hidden="true" ma:internalName="MediaServiceGenerationTime" ma:readOnly="true">
-      <xsd:simpleType>
-        <xsd:restriction base="dms:Text"/>
-      </xsd:simpleType>
-    </xsd:element>
-    <xsd:element name="MediaServiceAutoKeyPoints" ma:index="19" nillable="true" ma:displayName="MediaServiceAutoKeyPoints" ma:hidden="true" ma:internalName="MediaServiceAutoKeyPoints" ma:readOnly="true">
-      <xsd:simpleType>
-        <xsd:restriction base="dms:Note"/>
-      </xsd:simpleType>
-    </xsd:element>
-    <xsd:element name="MediaServiceKeyPoints" ma:index="20" nillable="true" ma:displayName="KeyPoints" ma:internalName="MediaServiceKeyPoints" ma:readOnly="true">
-      <xsd:simpleType>
-        <xsd:restriction base="dms:Note">
-          <xsd:maxLength value="255"/>
-        </xsd:restriction>
-      </xsd:simpleType>
-    </xsd:element>
-    <xsd:element name="MediaLengthInSeconds" ma:index="21" nillable="true" ma:displayName="MediaLengthInSeconds" ma:hidden="true" ma:internalName="MediaLengthInSeconds" ma:readOnly="true">
-      <xsd:simpleType>
-        <xsd:restriction base="dms:Unknown"/>
-      </xsd:simpleType>
-    </xsd:element>
-    <xsd:element name="_activity" ma:index="22" nillable="true" ma:displayName="_activity" ma:hidden="true" ma:internalName="_activity">
-      <xsd:simpleType>
-        <xsd:restriction base="dms:Note"/>
-      </xsd:simpleType>
-    </xsd:element>
-    <xsd:element name="MediaServiceObjectDetectorVersions" ma:index="23" nillable="true" ma:displayName="MediaServiceObjectDetectorVersions" ma:description="" ma:hidden="true" ma:indexed="true" ma:internalName="MediaServiceObjectDetectorVersions" ma:readOnly="true">
-      <xsd:simpleType>
-        <xsd:restriction base="dms:Text"/>
-      </xsd:simpleType>
-    </xsd:element>
-    <xsd:element name="MediaServiceSystemTags" ma:index="24" nillable="true" ma:displayName="MediaServiceSystemTags" ma:hidden="true" ma:internalName="MediaServiceSystemTags" ma:readOnly="true">
+    <xsd:element name="_activity" ma:index="13" nillable="true" ma:displayName="_activity" ma:hidden="true" ma:internalName="_activity">
       <xsd:simpleType>
         <xsd:restriction base="dms:Note"/>
       </xsd:simpleType>
@@ -6131,85 +6108,20 @@
 </ct:contentTypeSchema>
 </file>
 
-<file path=customXml/item2.xml><?xml version="1.0" encoding="utf-8"?>
-<p:properties xmlns:p="http://schemas.microsoft.com/office/2006/metadata/properties" xmlns:xsi="http://www.w3.org/2001/XMLSchema-instance" xmlns:pc="http://schemas.microsoft.com/office/infopath/2007/PartnerControls">
-  <documentManagement>
-    <_activity xmlns="b856de41-ffe9-4ffb-a61e-828c3cd98991" xsi:nil="true"/>
-  </documentManagement>
-</p:properties>
-</file>
-
-<file path=customXml/item3.xml><?xml version="1.0" encoding="utf-8"?>
-<?mso-contentType ?>
-<FormTemplates xmlns="http://schemas.microsoft.com/sharepoint/v3/contenttype/forms">
-  <Display>DocumentLibraryForm</Display>
-  <Edit>DocumentLibraryForm</Edit>
-  <New>DocumentLibraryForm</New>
-</FormTemplates>
-</file>
-
-<file path=customXml/item4.xml><?xml version="1.0" encoding="utf-8"?>
-<b:Sources xmlns:b="http://schemas.openxmlformats.org/officeDocument/2006/bibliography" xmlns="http://schemas.openxmlformats.org/officeDocument/2006/bibliography" SelectedStyle="\HarvardAnglia2008OfficeOnline.xsl" StyleName="Harvard - Anglia" Version="2008">
-  <b:Source>
-    <b:Tag>Nat</b:Tag>
-    <b:SourceType>Report</b:SourceType>
-    <b:Guid>{FD74F6E0-8365-42B9-812E-9E81F9564E6D}</b:Guid>
-    <b:Title>Scientific and Technical Reports -</b:Title>
-    <b:Author>
-      <b:Author>
-        <b:Corporate>NISO</b:Corporate>
-      </b:Author>
-    </b:Author>
-    <b:Year>2010</b:Year>
-    <b:Publisher>National Information Standards Oganization</b:Publisher>
-    <b:City>Baltimore</b:City>
-    <b:RefOrder>2</b:RefOrder>
-  </b:Source>
-  <b:Source>
-    <b:Tag>VIAon</b:Tag>
-    <b:SourceType>Report</b:SourceType>
-    <b:Guid>{A48F483B-3911-4639-89D6-9C11B74A3A53}</b:Guid>
-    <b:Title>Confidential Student Reports</b:Title>
-    <b:Year>in preparation</b:Year>
-    <b:Author>
-      <b:Author>
-        <b:NameList>
-          <b:Person>
-            <b:Last>VIA Engineering</b:Last>
-          </b:Person>
-        </b:NameList>
-      </b:Author>
-    </b:Author>
-    <b:RefOrder>1</b:RefOrder>
-  </b:Source>
-</b:Sources>
-</file>
-
 <file path=customXml/itemProps1.xml><?xml version="1.0" encoding="utf-8"?>
-<ds:datastoreItem xmlns:ds="http://schemas.openxmlformats.org/officeDocument/2006/customXml" ds:itemID="{532FD32D-98C5-48B3-AC7F-E74690100B8E}">
+<ds:datastoreItem xmlns:ds="http://schemas.openxmlformats.org/officeDocument/2006/customXml" ds:itemID="{B3EBB357-DA60-469A-B5F2-E35DF6FD1B0D}">
   <ds:schemaRefs>
-    <ds:schemaRef ds:uri="http://schemas.microsoft.com/office/2006/metadata/contentType"/>
-    <ds:schemaRef ds:uri="http://schemas.microsoft.com/office/2006/metadata/properties/metaAttributes"/>
-    <ds:schemaRef ds:uri="http://www.w3.org/2001/XMLSchema"/>
     <ds:schemaRef ds:uri="http://schemas.microsoft.com/office/2006/metadata/properties"/>
-    <ds:schemaRef ds:uri="6ca02495-8b62-47f1-9da0-435dec440309"/>
-    <ds:schemaRef ds:uri="b856de41-ffe9-4ffb-a61e-828c3cd98991"/>
-    <ds:schemaRef ds:uri="http://schemas.microsoft.com/office/2006/documentManagement/types"/>
     <ds:schemaRef ds:uri="http://schemas.microsoft.com/office/infopath/2007/PartnerControls"/>
-    <ds:schemaRef ds:uri="http://schemas.openxmlformats.org/package/2006/metadata/core-properties"/>
-    <ds:schemaRef ds:uri="http://purl.org/dc/elements/1.1/"/>
-    <ds:schemaRef ds:uri="http://purl.org/dc/terms/"/>
-    <ds:schemaRef ds:uri="http://schemas.microsoft.com/internal/obd"/>
+    <ds:schemaRef ds:uri="9750baf7-fcf3-4f7a-b82f-a9f904572e35"/>
   </ds:schemaRefs>
 </ds:datastoreItem>
 </file>
 
 <file path=customXml/itemProps2.xml><?xml version="1.0" encoding="utf-8"?>
-<ds:datastoreItem xmlns:ds="http://schemas.openxmlformats.org/officeDocument/2006/customXml" ds:itemID="{B3EBB357-DA60-469A-B5F2-E35DF6FD1B0D}">
+<ds:datastoreItem xmlns:ds="http://schemas.openxmlformats.org/officeDocument/2006/customXml" ds:itemID="{EC507CA0-4407-4B6F-98F5-E05659795A92}">
   <ds:schemaRefs>
-    <ds:schemaRef ds:uri="http://schemas.microsoft.com/office/2006/metadata/properties"/>
-    <ds:schemaRef ds:uri="http://schemas.microsoft.com/office/infopath/2007/PartnerControls"/>
-    <ds:schemaRef ds:uri="b856de41-ffe9-4ffb-a61e-828c3cd98991"/>
+    <ds:schemaRef ds:uri="http://schemas.openxmlformats.org/officeDocument/2006/bibliography"/>
   </ds:schemaRefs>
 </ds:datastoreItem>
 </file>
@@ -6223,9 +6135,19 @@
 </file>
 
 <file path=customXml/itemProps4.xml><?xml version="1.0" encoding="utf-8"?>
-<ds:datastoreItem xmlns:ds="http://schemas.openxmlformats.org/officeDocument/2006/customXml" ds:itemID="{EC507CA0-4407-4B6F-98F5-E05659795A92}">
+<ds:datastoreItem xmlns:ds="http://schemas.openxmlformats.org/officeDocument/2006/customXml" ds:itemID="{348B9791-BB53-4F5C-BA95-1B32C6538009}">
   <ds:schemaRefs>
-    <ds:schemaRef ds:uri="http://schemas.openxmlformats.org/officeDocument/2006/bibliography"/>
+    <ds:schemaRef ds:uri="http://schemas.microsoft.com/office/2006/metadata/contentType"/>
+    <ds:schemaRef ds:uri="http://schemas.microsoft.com/office/2006/metadata/properties/metaAttributes"/>
+    <ds:schemaRef ds:uri="http://www.w3.org/2001/XMLSchema"/>
+    <ds:schemaRef ds:uri="http://schemas.microsoft.com/office/2006/metadata/properties"/>
+    <ds:schemaRef ds:uri="9750baf7-fcf3-4f7a-b82f-a9f904572e35"/>
+    <ds:schemaRef ds:uri="http://schemas.microsoft.com/office/2006/documentManagement/types"/>
+    <ds:schemaRef ds:uri="http://schemas.microsoft.com/office/infopath/2007/PartnerControls"/>
+    <ds:schemaRef ds:uri="http://schemas.openxmlformats.org/package/2006/metadata/core-properties"/>
+    <ds:schemaRef ds:uri="http://purl.org/dc/elements/1.1/"/>
+    <ds:schemaRef ds:uri="http://purl.org/dc/terms/"/>
+    <ds:schemaRef ds:uri="http://schemas.microsoft.com/internal/obd"/>
   </ds:schemaRefs>
 </ds:datastoreItem>
 </file>
</xml_diff>